<commit_message>
Updated Rules for Rounds, Eldar content
- Updated a few rules for the Rounds update
- Eldar got 2 grenades, balance changes
</commit_message>
<xml_diff>
--- a/Factions/Chaos Space Marines/CSM - Sons of Horus.docx
+++ b/Factions/Chaos Space Marines/CSM - Sons of Horus.docx
@@ -111,8 +111,6 @@
       <w:r>
         <w:t>B</w:t>
       </w:r>
-      <w:bookmarkStart w:id="1" w:name="_GoBack"/>
-      <w:bookmarkEnd w:id="1"/>
       <w:r>
         <w:t xml:space="preserve"> and +1 attack in melee combat. </w:t>
       </w:r>
@@ -122,22 +120,22 @@
         <w:pStyle w:val="UniqueHeader"/>
       </w:pPr>
       <w:r>
-        <w:t xml:space="preserve">For the </w:t>
-      </w:r>
-      <w:proofErr w:type="spellStart"/>
-      <w:r>
-        <w:t>Warmaster</w:t>
-      </w:r>
-      <w:proofErr w:type="spellEnd"/>
-      <w:r>
-        <w:t>!</w:t>
+        <w:t>Unexpected Betrayal</w:t>
       </w:r>
     </w:p>
     <w:p>
       <w:r>
-        <w:t xml:space="preserve">Once per round, a Sons of Horus player may take two consecutive turns instead of one. </w:t>
+        <w:t>The Sons of Horus player always has the first turn.</w:t>
+      </w:r>
+      <w:r>
+        <w:t xml:space="preserve"> </w:t>
       </w:r>
       <w:bookmarkEnd w:id="0"/>
+      <w:r>
+        <w:t xml:space="preserve">In the first turn of the enemy, all enemy units lose 2 AP. </w:t>
+      </w:r>
+      <w:bookmarkStart w:id="1" w:name="_GoBack"/>
+      <w:bookmarkEnd w:id="1"/>
     </w:p>
     <w:p/>
     <w:sectPr>
@@ -1963,7 +1961,7 @@
 </file>
 
 <file path=customXml/itemProps1.xml><?xml version="1.0" encoding="utf-8"?>
-<ds:datastoreItem xmlns:ds="http://schemas.openxmlformats.org/officeDocument/2006/customXml" ds:itemID="{B1B4CEB8-64D2-499B-AC56-700EC9E03794}">
+<ds:datastoreItem xmlns:ds="http://schemas.openxmlformats.org/officeDocument/2006/customXml" ds:itemID="{8976B546-DA51-4B42-AB1B-C47EEB479C5D}">
   <ds:schemaRefs>
     <ds:schemaRef ds:uri="http://schemas.openxmlformats.org/officeDocument/2006/bibliography"/>
   </ds:schemaRefs>

</xml_diff>